<commit_message>
MA0401: Actualización de archivos
</commit_message>
<xml_diff>
--- a/fuentes/contenidos/grado04/guion01/MA_04_01_CO_REC10.docx
+++ b/fuentes/contenidos/grado04/guion01/MA_04_01_CO_REC10.docx
@@ -3712,9 +3712,17 @@
             <w:r>
               <w:rPr>
                 <w:rFonts w:ascii="Times New Roman" w:hAnsi="Times New Roman" w:cs="Times New Roman"/>
-                <w:lang w:val="es-ES_tradnl"/>
-              </w:rPr>
-              <w:t>S = {Luna</w:t>
+                <w:i/>
+                <w:lang w:val="es-ES_tradnl"/>
+              </w:rPr>
+              <w:t>S</w:t>
+            </w:r>
+            <w:r>
+              <w:rPr>
+                <w:rFonts w:ascii="Times New Roman" w:hAnsi="Times New Roman" w:cs="Times New Roman"/>
+                <w:lang w:val="es-ES_tradnl"/>
+              </w:rPr>
+              <w:t xml:space="preserve"> = {Luna</w:t>
             </w:r>
             <w:r>
               <w:rPr>
@@ -3777,9 +3785,17 @@
             <w:r>
               <w:rPr>
                 <w:rFonts w:ascii="Times New Roman" w:hAnsi="Times New Roman" w:cs="Times New Roman"/>
-                <w:lang w:val="es-ES_tradnl"/>
-              </w:rPr>
-              <w:t>P = {</w:t>
+                <w:i/>
+                <w:lang w:val="es-ES_tradnl"/>
+              </w:rPr>
+              <w:t>P</w:t>
+            </w:r>
+            <w:r>
+              <w:rPr>
+                <w:rFonts w:ascii="Times New Roman" w:hAnsi="Times New Roman" w:cs="Times New Roman"/>
+                <w:lang w:val="es-ES_tradnl"/>
+              </w:rPr>
+              <w:t xml:space="preserve"> = {</w:t>
             </w:r>
             <w:r>
               <w:rPr>
@@ -3836,9 +3852,27 @@
             <w:r>
               <w:rPr>
                 <w:rFonts w:ascii="Times New Roman" w:hAnsi="Times New Roman" w:cs="Times New Roman"/>
-                <w:lang w:val="es-ES_tradnl"/>
-              </w:rPr>
-              <w:t>M={m,</w:t>
+                <w:i/>
+                <w:lang w:val="es-ES_tradnl"/>
+              </w:rPr>
+              <w:t>M</w:t>
+            </w:r>
+            <w:r>
+              <w:rPr>
+                <w:rFonts w:ascii="Times New Roman" w:hAnsi="Times New Roman" w:cs="Times New Roman"/>
+                <w:i/>
+                <w:lang w:val="es-ES_tradnl"/>
+              </w:rPr>
+              <w:t xml:space="preserve"> </w:t>
+            </w:r>
+            <w:bookmarkStart w:id="0" w:name="_GoBack"/>
+            <w:bookmarkEnd w:id="0"/>
+            <w:r>
+              <w:rPr>
+                <w:rFonts w:ascii="Times New Roman" w:hAnsi="Times New Roman" w:cs="Times New Roman"/>
+                <w:lang w:val="es-ES_tradnl"/>
+              </w:rPr>
+              <w:t>={m,</w:t>
             </w:r>
             <w:r>
               <w:rPr>
@@ -3984,9 +4018,18 @@
             <w:r>
               <w:rPr>
                 <w:rFonts w:ascii="Times New Roman" w:hAnsi="Times New Roman" w:cs="Times New Roman"/>
+                <w:i/>
                 <w:lang w:val="es-ES_tradnl"/>
               </w:rPr>
               <w:t>N</w:t>
+            </w:r>
+            <w:r>
+              <w:rPr>
+                <w:rFonts w:ascii="Times New Roman" w:hAnsi="Times New Roman" w:cs="Times New Roman"/>
+                <w:i/>
+                <w:lang w:val="es-ES_tradnl"/>
+              </w:rPr>
+              <w:t xml:space="preserve"> </w:t>
             </w:r>
             <w:r>
               <w:rPr>
@@ -4113,9 +4156,17 @@
             <w:r>
               <w:rPr>
                 <w:rFonts w:ascii="Times New Roman" w:hAnsi="Times New Roman" w:cs="Times New Roman"/>
-                <w:lang w:val="es-ES_tradnl"/>
-              </w:rPr>
-              <w:t>C = { Bogotá }</w:t>
+                <w:i/>
+                <w:lang w:val="es-ES_tradnl"/>
+              </w:rPr>
+              <w:t>C</w:t>
+            </w:r>
+            <w:r>
+              <w:rPr>
+                <w:rFonts w:ascii="Times New Roman" w:hAnsi="Times New Roman" w:cs="Times New Roman"/>
+                <w:lang w:val="es-ES_tradnl"/>
+              </w:rPr>
+              <w:t xml:space="preserve"> = { Bogotá }</w:t>
             </w:r>
           </w:p>
         </w:tc>
@@ -4163,9 +4214,25 @@
             <w:r>
               <w:rPr>
                 <w:rFonts w:ascii="Times New Roman" w:hAnsi="Times New Roman" w:cs="Times New Roman"/>
-                <w:lang w:val="es-ES_tradnl"/>
-              </w:rPr>
-              <w:t>A={amarillo, azul, rojo}</w:t>
+                <w:i/>
+                <w:lang w:val="es-ES_tradnl"/>
+              </w:rPr>
+              <w:t>A</w:t>
+            </w:r>
+            <w:r>
+              <w:rPr>
+                <w:rFonts w:ascii="Times New Roman" w:hAnsi="Times New Roman" w:cs="Times New Roman"/>
+                <w:i/>
+                <w:lang w:val="es-ES_tradnl"/>
+              </w:rPr>
+              <w:t xml:space="preserve"> </w:t>
+            </w:r>
+            <w:r>
+              <w:rPr>
+                <w:rFonts w:ascii="Times New Roman" w:hAnsi="Times New Roman" w:cs="Times New Roman"/>
+                <w:lang w:val="es-ES_tradnl"/>
+              </w:rPr>
+              <w:t>={amarillo, azul, rojo}</w:t>
             </w:r>
           </w:p>
         </w:tc>
@@ -4297,9 +4364,17 @@
             <w:r>
               <w:rPr>
                 <w:rFonts w:ascii="Times New Roman" w:hAnsi="Times New Roman" w:cs="Times New Roman"/>
-                <w:lang w:val="es-ES_tradnl"/>
-              </w:rPr>
-              <w:t>S = {Sol</w:t>
+                <w:i/>
+                <w:lang w:val="es-ES_tradnl"/>
+              </w:rPr>
+              <w:t>S</w:t>
+            </w:r>
+            <w:r>
+              <w:rPr>
+                <w:rFonts w:ascii="Times New Roman" w:hAnsi="Times New Roman" w:cs="Times New Roman"/>
+                <w:lang w:val="es-ES_tradnl"/>
+              </w:rPr>
+              <w:t xml:space="preserve"> = {Sol</w:t>
             </w:r>
             <w:r>
               <w:rPr>
@@ -4412,8 +4487,6 @@
               </w:rPr>
               <w:t>11</w:t>
             </w:r>
-            <w:bookmarkStart w:id="0" w:name="_GoBack"/>
-            <w:bookmarkEnd w:id="0"/>
           </w:p>
         </w:tc>
       </w:tr>
@@ -4460,9 +4533,25 @@
             <w:r>
               <w:rPr>
                 <w:rFonts w:ascii="Times New Roman" w:hAnsi="Times New Roman" w:cs="Times New Roman"/>
-                <w:lang w:val="es-ES_tradnl"/>
-              </w:rPr>
-              <w:t>M={m,</w:t>
+                <w:i/>
+                <w:lang w:val="es-ES_tradnl"/>
+              </w:rPr>
+              <w:t>M</w:t>
+            </w:r>
+            <w:r>
+              <w:rPr>
+                <w:rFonts w:ascii="Times New Roman" w:hAnsi="Times New Roman" w:cs="Times New Roman"/>
+                <w:i/>
+                <w:lang w:val="es-ES_tradnl"/>
+              </w:rPr>
+              <w:t xml:space="preserve"> </w:t>
+            </w:r>
+            <w:r>
+              <w:rPr>
+                <w:rFonts w:ascii="Times New Roman" w:hAnsi="Times New Roman" w:cs="Times New Roman"/>
+                <w:lang w:val="es-ES_tradnl"/>
+              </w:rPr>
+              <w:t>={m,</w:t>
             </w:r>
             <w:r>
               <w:rPr>
@@ -4634,9 +4723,25 @@
             <w:r>
               <w:rPr>
                 <w:rFonts w:ascii="Times New Roman" w:hAnsi="Times New Roman" w:cs="Times New Roman"/>
-                <w:lang w:val="es-ES_tradnl"/>
-              </w:rPr>
-              <w:t>N={7,</w:t>
+                <w:i/>
+                <w:lang w:val="es-ES_tradnl"/>
+              </w:rPr>
+              <w:t>N</w:t>
+            </w:r>
+            <w:r>
+              <w:rPr>
+                <w:rFonts w:ascii="Times New Roman" w:hAnsi="Times New Roman" w:cs="Times New Roman"/>
+                <w:i/>
+                <w:lang w:val="es-ES_tradnl"/>
+              </w:rPr>
+              <w:t xml:space="preserve"> </w:t>
+            </w:r>
+            <w:r>
+              <w:rPr>
+                <w:rFonts w:ascii="Times New Roman" w:hAnsi="Times New Roman" w:cs="Times New Roman"/>
+                <w:lang w:val="es-ES_tradnl"/>
+              </w:rPr>
+              <w:t>={7,</w:t>
             </w:r>
             <w:r>
               <w:rPr>
@@ -4754,9 +4859,17 @@
             <w:r>
               <w:rPr>
                 <w:rFonts w:ascii="Times New Roman" w:hAnsi="Times New Roman" w:cs="Times New Roman"/>
-                <w:lang w:val="es-ES_tradnl"/>
-              </w:rPr>
-              <w:t>C = { Barranquilla }</w:t>
+                <w:i/>
+                <w:lang w:val="es-ES_tradnl"/>
+              </w:rPr>
+              <w:t>C</w:t>
+            </w:r>
+            <w:r>
+              <w:rPr>
+                <w:rFonts w:ascii="Times New Roman" w:hAnsi="Times New Roman" w:cs="Times New Roman"/>
+                <w:lang w:val="es-ES_tradnl"/>
+              </w:rPr>
+              <w:t xml:space="preserve"> = { Barranquilla }</w:t>
             </w:r>
           </w:p>
         </w:tc>
@@ -4802,9 +4915,25 @@
             <w:r>
               <w:rPr>
                 <w:rFonts w:ascii="Times New Roman" w:hAnsi="Times New Roman" w:cs="Times New Roman"/>
-                <w:lang w:val="es-ES_tradnl"/>
-              </w:rPr>
-              <w:t>A= amarillo, azul, rojo</w:t>
+                <w:i/>
+                <w:lang w:val="es-ES_tradnl"/>
+              </w:rPr>
+              <w:t>A</w:t>
+            </w:r>
+            <w:r>
+              <w:rPr>
+                <w:rFonts w:ascii="Times New Roman" w:hAnsi="Times New Roman" w:cs="Times New Roman"/>
+                <w:i/>
+                <w:lang w:val="es-ES_tradnl"/>
+              </w:rPr>
+              <w:t xml:space="preserve"> </w:t>
+            </w:r>
+            <w:r>
+              <w:rPr>
+                <w:rFonts w:ascii="Times New Roman" w:hAnsi="Times New Roman" w:cs="Times New Roman"/>
+                <w:lang w:val="es-ES_tradnl"/>
+              </w:rPr>
+              <w:t>= amarillo, azul, rojo</w:t>
             </w:r>
           </w:p>
         </w:tc>

</xml_diff>